<commit_message>
minor change in outline
</commit_message>
<xml_diff>
--- a/Draft/MAC_FP_Outline1.docx
+++ b/Draft/MAC_FP_Outline1.docx
@@ -447,25 +447,7 @@
           <w:sz w:val="24"/>
           <w:szCs w:val="24"/>
         </w:rPr>
-        <w:t xml:space="preserve">Within rust belt regions, </w:t>
-      </w:r>
-      <w:bookmarkStart w:id="0" w:name="_GoBack"/>
-      <w:bookmarkEnd w:id="0"/>
-      <w:r>
-        <w:rPr>
-          <w:rFonts w:ascii="Times New Roman" w:hAnsi="Times New Roman" w:cs="Times New Roman"/>
-          <w:sz w:val="24"/>
-          <w:szCs w:val="24"/>
-        </w:rPr>
-        <w:t>if the regions are swing states</w:t>
-      </w:r>
-      <w:r>
-        <w:rPr>
-          <w:rFonts w:ascii="Times New Roman" w:hAnsi="Times New Roman" w:cs="Times New Roman"/>
-          <w:sz w:val="24"/>
-          <w:szCs w:val="24"/>
-        </w:rPr>
-        <w:t xml:space="preserve">, Democrats link threatened job security with domestic words (worker, </w:t>
+        <w:t xml:space="preserve">Within rust belt regions, if the regions are swing states, Democrats link threatened job security with domestic words (worker, </w:t>
       </w:r>
       <w:proofErr w:type="spellStart"/>
       <w:r>
@@ -737,7 +719,49 @@
           <w:sz w:val="24"/>
           <w:szCs w:val="24"/>
         </w:rPr>
-        <w:t>Controls: year-fixed, state-level unemployment, candidate-fixed, author’s position as the incumbent vs. challenger, the partisan similarity of the author and the local governor (1= same, 0 = different)</w:t>
+        <w:t xml:space="preserve">Controls: year-fixed, state-level unemployment, candidate-fixed, </w:t>
+      </w:r>
+      <w:r>
+        <w:rPr>
+          <w:rFonts w:ascii="Times New Roman" w:hAnsi="Times New Roman" w:cs="Times New Roman" w:hint="eastAsia"/>
+          <w:sz w:val="24"/>
+          <w:szCs w:val="24"/>
+        </w:rPr>
+        <w:t>candidate from incumbent party vs.</w:t>
+      </w:r>
+      <w:r>
+        <w:rPr>
+          <w:rFonts w:ascii="Times New Roman" w:hAnsi="Times New Roman" w:cs="Times New Roman"/>
+          <w:sz w:val="24"/>
+          <w:szCs w:val="24"/>
+        </w:rPr>
+        <w:t xml:space="preserve"> opposing party</w:t>
+      </w:r>
+      <w:r>
+        <w:rPr>
+          <w:rFonts w:ascii="Times New Roman" w:hAnsi="Times New Roman" w:cs="Times New Roman" w:hint="eastAsia"/>
+          <w:sz w:val="24"/>
+          <w:szCs w:val="24"/>
+        </w:rPr>
+        <w:t>,</w:t>
+      </w:r>
+      <w:r>
+        <w:rPr>
+          <w:rFonts w:ascii="Times New Roman" w:hAnsi="Times New Roman" w:cs="Times New Roman"/>
+          <w:sz w:val="24"/>
+          <w:szCs w:val="24"/>
+        </w:rPr>
+        <w:t xml:space="preserve"> </w:t>
+      </w:r>
+      <w:bookmarkStart w:id="0" w:name="_GoBack"/>
+      <w:bookmarkEnd w:id="0"/>
+      <w:r>
+        <w:rPr>
+          <w:rFonts w:ascii="Times New Roman" w:hAnsi="Times New Roman" w:cs="Times New Roman"/>
+          <w:sz w:val="24"/>
+          <w:szCs w:val="24"/>
+        </w:rPr>
+        <w:t>the partisan similarity of the author and the local governor (1= same, 0 = different)</w:t>
       </w:r>
     </w:p>
     <w:p>

</xml_diff>